<commit_message>
ARCHIVO PENDIENTES Y OBSERVACIONES
</commit_message>
<xml_diff>
--- a/assets/Pendientes Aplicativo.docx
+++ b/assets/Pendientes Aplicativo.docx
@@ -254,13 +254,128 @@
         <w:rPr>
           <w:lang w:val="es-US"/>
         </w:rPr>
-        <w:t xml:space="preserve">-Carga de foto </w:t>
-      </w:r>
-      <w:r>
-        <w:rPr>
-          <w:lang w:val="es-US"/>
-        </w:rPr>
-        <w:t>en citas, como adicional a la historia</w:t>
+        <w:t>-Carga de foto en citas, como adicional a la historia.</w:t>
+      </w:r>
+    </w:p>
+    <w:p>
+      <w:pPr>
+        <w:rPr>
+          <w:lang w:val="es-US"/>
+        </w:rPr>
+      </w:pPr>
+      <w:r>
+        <w:rPr>
+          <w:lang w:val="es-US"/>
+        </w:rPr>
+        <w:t xml:space="preserve">-Mejorar el tema </w:t>
+      </w:r>
+      <w:proofErr w:type="spellStart"/>
+      <w:r>
+        <w:rPr>
+          <w:lang w:val="es-US"/>
+        </w:rPr>
+        <w:t>responsive</w:t>
+      </w:r>
+      <w:proofErr w:type="spellEnd"/>
+      <w:r>
+        <w:rPr>
+          <w:lang w:val="es-US"/>
+        </w:rPr>
+        <w:t xml:space="preserve"> para móvil.</w:t>
+      </w:r>
+    </w:p>
+    <w:p>
+      <w:pPr>
+        <w:rPr>
+          <w:lang w:val="es-US"/>
+        </w:rPr>
+      </w:pPr>
+      <w:r>
+        <w:rPr>
+          <w:lang w:val="es-US"/>
+        </w:rPr>
+        <w:t>-</w:t>
+      </w:r>
+      <w:r>
+        <w:rPr>
+          <w:lang w:val="es-US"/>
+        </w:rPr>
+        <w:t xml:space="preserve">Cambiar texto de motivo de cita por </w:t>
+      </w:r>
+      <w:proofErr w:type="gramStart"/>
+      <w:r>
+        <w:rPr>
+          <w:lang w:val="es-US"/>
+        </w:rPr>
+        <w:t>historia .</w:t>
+      </w:r>
+      <w:proofErr w:type="gramEnd"/>
+    </w:p>
+    <w:p>
+      <w:pPr>
+        <w:rPr>
+          <w:lang w:val="es-US"/>
+        </w:rPr>
+      </w:pPr>
+      <w:r>
+        <w:rPr>
+          <w:lang w:val="es-US"/>
+        </w:rPr>
+        <w:t>-</w:t>
+      </w:r>
+      <w:r>
+        <w:rPr>
+          <w:lang w:val="es-US"/>
+        </w:rPr>
+        <w:t xml:space="preserve">Agregar campo de paciente de lugar de nacimiento, texto </w:t>
+      </w:r>
+      <w:proofErr w:type="gramStart"/>
+      <w:r>
+        <w:rPr>
+          <w:lang w:val="es-US"/>
+        </w:rPr>
+        <w:t>abierto .</w:t>
+      </w:r>
+      <w:proofErr w:type="gramEnd"/>
+      <w:r>
+        <w:rPr>
+          <w:lang w:val="es-US"/>
+        </w:rPr>
+        <w:t xml:space="preserve"> </w:t>
+      </w:r>
+    </w:p>
+    <w:p>
+      <w:pPr>
+        <w:rPr>
+          <w:u w:val="single"/>
+          <w:lang w:val="es-US"/>
+        </w:rPr>
+      </w:pPr>
+      <w:r>
+        <w:rPr>
+          <w:lang w:val="es-US"/>
+        </w:rPr>
+        <w:t>-Agre</w:t>
+      </w:r>
+      <w:r>
+        <w:rPr>
+          <w:lang w:val="es-US"/>
+        </w:rPr>
+        <w:t xml:space="preserve">gar campo de </w:t>
+      </w:r>
+      <w:proofErr w:type="gramStart"/>
+      <w:r>
+        <w:rPr>
+          <w:lang w:val="es-US"/>
+        </w:rPr>
+        <w:t>acudiente ,</w:t>
+      </w:r>
+      <w:proofErr w:type="gramEnd"/>
+      <w:r>
+        <w:rPr>
+          <w:lang w:val="es-US"/>
+        </w:rPr>
+        <w:t xml:space="preserve"> teléfono de acudiente y teléfono dos para paciente</w:t>
       </w:r>
       <w:r>
         <w:rPr>
@@ -268,16 +383,24 @@
         </w:rPr>
         <w:t>.</w:t>
       </w:r>
-    </w:p>
-    <w:p>
-      <w:pPr>
-        <w:rPr>
-          <w:u w:val="single"/>
-          <w:lang w:val="es-US"/>
-        </w:rPr>
-      </w:pPr>
       <w:bookmarkStart w:id="0" w:name="_GoBack"/>
       <w:bookmarkEnd w:id="0"/>
+    </w:p>
+    <w:p>
+      <w:pPr>
+        <w:rPr>
+          <w:u w:val="single"/>
+          <w:lang w:val="es-US"/>
+        </w:rPr>
+      </w:pPr>
+    </w:p>
+    <w:p>
+      <w:pPr>
+        <w:rPr>
+          <w:u w:val="single"/>
+          <w:lang w:val="es-US"/>
+        </w:rPr>
+      </w:pPr>
     </w:p>
     <w:sectPr>
       <w:pgSz w:w="12240" w:h="15840"/>

</xml_diff>

<commit_message>
ORDER DATATABLES Y ELIMINACION DE ORDER EN ACCIONES, MODIFICACION DE EVENTOS EN LISTDAY (FALTA TERMINAR PINTADO DE DATOS), LEYENDA EN HEADER DELISTDAY
</commit_message>
<xml_diff>
--- a/assets/Pendientes Aplicativo.docx
+++ b/assets/Pendientes Aplicativo.docx
@@ -171,9 +171,7 @@
     </w:p>
     <w:p>
       <w:pPr>
-        <w:rPr>
-          <w:lang w:val="es-US"/>
-        </w:rPr>
+        <w:spacing w:after="0" w:line="240" w:lineRule="auto"/>
       </w:pPr>
       <w:r>
         <w:rPr>
@@ -207,314 +205,363 @@
         </w:rPr>
         <w:t>.</w:t>
       </w:r>
-    </w:p>
-    <w:p>
-      <w:pPr>
-        <w:rPr>
-          <w:u w:val="single"/>
-          <w:lang w:val="es-US"/>
-        </w:rPr>
-      </w:pPr>
-      <w:r>
-        <w:rPr>
-          <w:lang w:val="es-US"/>
-        </w:rPr>
-        <w:t>-</w:t>
-      </w:r>
-      <w:r>
-        <w:rPr>
-          <w:lang w:val="es-US"/>
-        </w:rPr>
-        <w:t>Mostrar el motivo de la cita, en la agenda</w:t>
-      </w:r>
-      <w:r>
-        <w:rPr>
-          <w:lang w:val="es-US"/>
-        </w:rPr>
-        <w:t>.</w:t>
-      </w:r>
-    </w:p>
-    <w:p>
-      <w:pPr>
-        <w:rPr>
-          <w:lang w:val="es-US"/>
-        </w:rPr>
-      </w:pPr>
-      <w:r>
-        <w:rPr>
-          <w:lang w:val="es-US"/>
-        </w:rPr>
-        <w:t>-</w:t>
-      </w:r>
-      <w:r>
-        <w:rPr>
-          <w:highlight w:val="yellow"/>
-          <w:lang w:val="es-US"/>
-        </w:rPr>
-        <w:t xml:space="preserve">Cambios de clave, verificar el md5 </w:t>
-      </w:r>
-      <w:proofErr w:type="gramStart"/>
-      <w:r>
-        <w:rPr>
-          <w:highlight w:val="yellow"/>
-          <w:lang w:val="es-US"/>
-        </w:rPr>
-        <w:t>guardado(</w:t>
-      </w:r>
-      <w:proofErr w:type="gramEnd"/>
-      <w:r>
-        <w:rPr>
-          <w:highlight w:val="yellow"/>
-          <w:lang w:val="es-US"/>
-        </w:rPr>
-        <w:t>Listo).</w:t>
-      </w:r>
-    </w:p>
-    <w:p>
-      <w:pPr>
-        <w:rPr>
-          <w:lang w:val="es-US"/>
-        </w:rPr>
-      </w:pPr>
-      <w:r>
-        <w:rPr>
-          <w:lang w:val="es-US"/>
-        </w:rPr>
-        <w:t>-</w:t>
-      </w:r>
-      <w:r>
-        <w:rPr>
-          <w:highlight w:val="yellow"/>
-          <w:lang w:val="es-US"/>
-        </w:rPr>
-        <w:t xml:space="preserve">Agregar campo documento en listado pacientes para que </w:t>
-      </w:r>
-      <w:r>
-        <w:rPr>
-          <w:highlight w:val="yellow"/>
-          <w:u w:val="single"/>
-          <w:lang w:val="es-US"/>
-        </w:rPr>
-        <w:t>permita</w:t>
-      </w:r>
-      <w:r>
-        <w:rPr>
-          <w:highlight w:val="yellow"/>
-          <w:lang w:val="es-US"/>
-        </w:rPr>
-        <w:t xml:space="preserve"> filtrar por ese campo</w:t>
-      </w:r>
-      <w:proofErr w:type="gramStart"/>
-      <w:r>
-        <w:rPr>
-          <w:highlight w:val="yellow"/>
-          <w:lang w:val="es-US"/>
-        </w:rPr>
-        <w:t>.</w:t>
-      </w:r>
-      <w:r>
-        <w:rPr>
-          <w:highlight w:val="yellow"/>
-          <w:lang w:val="es-US"/>
-        </w:rPr>
-        <w:t>(</w:t>
-      </w:r>
-      <w:proofErr w:type="gramEnd"/>
-      <w:r>
-        <w:rPr>
-          <w:highlight w:val="yellow"/>
-          <w:lang w:val="es-US"/>
-        </w:rPr>
-        <w:t>Listo)</w:t>
-      </w:r>
-    </w:p>
-    <w:p>
-      <w:pPr>
-        <w:rPr>
-          <w:lang w:val="es-US"/>
-        </w:rPr>
-      </w:pPr>
-      <w:r>
-        <w:rPr>
-          <w:lang w:val="es-US"/>
-        </w:rPr>
-        <w:t>-Carga de foto en citas, como adicional a la historia.</w:t>
-      </w:r>
-    </w:p>
-    <w:p>
-      <w:pPr>
-        <w:rPr>
-          <w:lang w:val="es-US"/>
-        </w:rPr>
-      </w:pPr>
-      <w:r>
-        <w:rPr>
-          <w:lang w:val="es-US"/>
-        </w:rPr>
-        <w:t xml:space="preserve">-Mejorar el tema </w:t>
-      </w:r>
-      <w:proofErr w:type="spellStart"/>
-      <w:r>
-        <w:rPr>
-          <w:lang w:val="es-US"/>
-        </w:rPr>
-        <w:t>responsive</w:t>
-      </w:r>
-      <w:proofErr w:type="spellEnd"/>
-      <w:r>
-        <w:rPr>
-          <w:lang w:val="es-US"/>
-        </w:rPr>
-        <w:t xml:space="preserve"> para móvil.</w:t>
-      </w:r>
-    </w:p>
-    <w:p>
-      <w:pPr>
-        <w:rPr>
-          <w:u w:val="single"/>
-          <w:lang w:val="es-US"/>
-        </w:rPr>
-      </w:pPr>
-      <w:r>
-        <w:rPr>
-          <w:lang w:val="es-US"/>
-        </w:rPr>
-        <w:t>-</w:t>
-      </w:r>
-      <w:r>
-        <w:rPr>
-          <w:lang w:val="es-US"/>
-        </w:rPr>
-        <w:t xml:space="preserve">Agregar en citas campo Historia </w:t>
-      </w:r>
-      <w:proofErr w:type="spellStart"/>
-      <w:r>
-        <w:rPr>
-          <w:lang w:val="es-US"/>
-        </w:rPr>
-        <w:t>medica</w:t>
-      </w:r>
-      <w:proofErr w:type="spellEnd"/>
-      <w:r>
-        <w:rPr>
-          <w:lang w:val="es-US"/>
-        </w:rPr>
-        <w:t>(es la que llenara el doctor, colocar debajo de las observaciones)</w:t>
-      </w:r>
-      <w:r>
-        <w:rPr>
-          <w:lang w:val="es-US"/>
-        </w:rPr>
-        <w:t>.</w:t>
-      </w:r>
-    </w:p>
-    <w:p>
-      <w:pPr>
-        <w:rPr>
-          <w:lang w:val="es-US"/>
-        </w:rPr>
-      </w:pPr>
-      <w:r>
-        <w:rPr>
-          <w:lang w:val="es-US"/>
-        </w:rPr>
-        <w:t>-</w:t>
-      </w:r>
-      <w:r>
-        <w:rPr>
-          <w:lang w:val="es-US"/>
-        </w:rPr>
-        <w:t xml:space="preserve">Agregar campo de paciente de lugar de nacimiento, texto </w:t>
-      </w:r>
-      <w:proofErr w:type="gramStart"/>
-      <w:r>
-        <w:rPr>
-          <w:lang w:val="es-US"/>
-        </w:rPr>
-        <w:t>abierto .</w:t>
-      </w:r>
-      <w:proofErr w:type="gramEnd"/>
-      <w:r>
-        <w:rPr>
-          <w:lang w:val="es-US"/>
-        </w:rPr>
+      <w:r>
         <w:t xml:space="preserve"> </w:t>
       </w:r>
     </w:p>
     <w:p>
       <w:pPr>
-        <w:rPr>
-          <w:lang w:val="es-US"/>
-        </w:rPr>
-      </w:pPr>
-      <w:r>
-        <w:rPr>
-          <w:lang w:val="es-US"/>
-        </w:rPr>
-        <w:t>-Agre</w:t>
-      </w:r>
-      <w:r>
-        <w:rPr>
-          <w:lang w:val="es-US"/>
-        </w:rPr>
-        <w:t xml:space="preserve">gar campo de </w:t>
-      </w:r>
-      <w:proofErr w:type="gramStart"/>
-      <w:r>
-        <w:rPr>
-          <w:lang w:val="es-US"/>
-        </w:rPr>
-        <w:t>acudiente ,</w:t>
-      </w:r>
-      <w:proofErr w:type="gramEnd"/>
-      <w:r>
-        <w:rPr>
-          <w:lang w:val="es-US"/>
-        </w:rPr>
-        <w:t xml:space="preserve"> teléfono de acudiente y teléfono dos para paciente</w:t>
-      </w:r>
-      <w:r>
-        <w:rPr>
-          <w:lang w:val="es-US"/>
-        </w:rPr>
-        <w:t>.</w:t>
-      </w:r>
-    </w:p>
-    <w:p>
-      <w:pPr>
-        <w:rPr>
-          <w:lang w:val="es-US"/>
-        </w:rPr>
-      </w:pPr>
-      <w:r>
-        <w:rPr>
-          <w:lang w:val="es-US"/>
-        </w:rPr>
-        <w:t>-</w:t>
-      </w:r>
-      <w:r>
-        <w:rPr>
-          <w:highlight w:val="yellow"/>
-          <w:lang w:val="es-US"/>
-        </w:rPr>
-        <w:t xml:space="preserve">Mejorar listado pacientes por lentitud de </w:t>
-      </w:r>
-      <w:proofErr w:type="spellStart"/>
-      <w:r>
-        <w:rPr>
-          <w:highlight w:val="yellow"/>
-          <w:lang w:val="es-US"/>
-        </w:rPr>
-        <w:t>rend</w:t>
+        <w:spacing w:line="240" w:lineRule="auto"/>
+      </w:pPr>
+      <w:r>
+        <w:rPr>
+          <w:lang w:val="es-US"/>
+        </w:rPr>
+        <w:t>INSERT INTO `citas</w:t>
       </w:r>
       <w:bookmarkStart w:id="0" w:name="_GoBack"/>
       <w:bookmarkEnd w:id="0"/>
       <w:r>
         <w:rPr>
-          <w:highlight w:val="yellow"/>
-          <w:lang w:val="es-US"/>
-        </w:rPr>
-        <w:t>erizacion</w:t>
+          <w:lang w:val="es-US"/>
+        </w:rPr>
+        <w:t>`</w:t>
+      </w:r>
+      <w:proofErr w:type="gramStart"/>
+      <w:r>
+        <w:rPr>
+          <w:lang w:val="es-US"/>
+        </w:rPr>
+        <w:t>.`</w:t>
+      </w:r>
+      <w:proofErr w:type="spellStart"/>
+      <w:proofErr w:type="gramEnd"/>
+      <w:r>
+        <w:rPr>
+          <w:lang w:val="es-US"/>
+        </w:rPr>
+        <w:t>estadoscitas</w:t>
+      </w:r>
+      <w:proofErr w:type="spellEnd"/>
+      <w:r>
+        <w:rPr>
+          <w:lang w:val="es-US"/>
+        </w:rPr>
+        <w:t>` (`id`, `</w:t>
+      </w:r>
+      <w:proofErr w:type="spellStart"/>
+      <w:r>
+        <w:rPr>
+          <w:lang w:val="es-US"/>
+        </w:rPr>
+        <w:t>descripcion</w:t>
+      </w:r>
+      <w:proofErr w:type="spellEnd"/>
+      <w:r>
+        <w:rPr>
+          <w:lang w:val="es-US"/>
+        </w:rPr>
+        <w:t>`) VALUES ('6', 'Confirmado');</w:t>
+      </w:r>
+    </w:p>
+    <w:p>
+      <w:pPr>
+        <w:rPr>
+          <w:u w:val="single"/>
+          <w:lang w:val="es-US"/>
+        </w:rPr>
+      </w:pPr>
+      <w:r>
+        <w:rPr>
+          <w:lang w:val="es-US"/>
+        </w:rPr>
+        <w:t>-</w:t>
+      </w:r>
+      <w:r>
+        <w:rPr>
+          <w:lang w:val="es-US"/>
+        </w:rPr>
+        <w:t>Mostrar el motivo de la cita, en la agenda</w:t>
+      </w:r>
+      <w:r>
+        <w:rPr>
+          <w:lang w:val="es-US"/>
+        </w:rPr>
+        <w:t>.</w:t>
+      </w:r>
+    </w:p>
+    <w:p>
+      <w:pPr>
+        <w:rPr>
+          <w:lang w:val="es-US"/>
+        </w:rPr>
+      </w:pPr>
+      <w:r>
+        <w:rPr>
+          <w:lang w:val="es-US"/>
+        </w:rPr>
+        <w:t>-</w:t>
+      </w:r>
+      <w:r>
+        <w:rPr>
+          <w:highlight w:val="yellow"/>
+          <w:lang w:val="es-US"/>
+        </w:rPr>
+        <w:t xml:space="preserve">Cambios de clave, verificar el md5 </w:t>
+      </w:r>
+      <w:proofErr w:type="gramStart"/>
+      <w:r>
+        <w:rPr>
+          <w:highlight w:val="yellow"/>
+          <w:lang w:val="es-US"/>
+        </w:rPr>
+        <w:t>guardado(</w:t>
+      </w:r>
+      <w:proofErr w:type="gramEnd"/>
+      <w:r>
+        <w:rPr>
+          <w:highlight w:val="yellow"/>
+          <w:lang w:val="es-US"/>
+        </w:rPr>
+        <w:t>Listo).</w:t>
+      </w:r>
+    </w:p>
+    <w:p>
+      <w:pPr>
+        <w:rPr>
+          <w:lang w:val="es-US"/>
+        </w:rPr>
+      </w:pPr>
+      <w:r>
+        <w:rPr>
+          <w:lang w:val="es-US"/>
+        </w:rPr>
+        <w:t>-</w:t>
+      </w:r>
+      <w:r>
+        <w:rPr>
+          <w:highlight w:val="yellow"/>
+          <w:lang w:val="es-US"/>
+        </w:rPr>
+        <w:t xml:space="preserve">Agregar campo documento en listado pacientes para que </w:t>
+      </w:r>
+      <w:r>
+        <w:rPr>
+          <w:highlight w:val="yellow"/>
+          <w:u w:val="single"/>
+          <w:lang w:val="es-US"/>
+        </w:rPr>
+        <w:t>permita</w:t>
+      </w:r>
+      <w:r>
+        <w:rPr>
+          <w:highlight w:val="yellow"/>
+          <w:lang w:val="es-US"/>
+        </w:rPr>
+        <w:t xml:space="preserve"> filtrar por ese campo</w:t>
+      </w:r>
+      <w:proofErr w:type="gramStart"/>
+      <w:r>
+        <w:rPr>
+          <w:highlight w:val="yellow"/>
+          <w:lang w:val="es-US"/>
+        </w:rPr>
+        <w:t>.</w:t>
+      </w:r>
+      <w:r>
+        <w:rPr>
+          <w:highlight w:val="yellow"/>
+          <w:lang w:val="es-US"/>
+        </w:rPr>
+        <w:t>(</w:t>
+      </w:r>
+      <w:proofErr w:type="gramEnd"/>
+      <w:r>
+        <w:rPr>
+          <w:highlight w:val="yellow"/>
+          <w:lang w:val="es-US"/>
+        </w:rPr>
+        <w:t>Listo)</w:t>
+      </w:r>
+    </w:p>
+    <w:p>
+      <w:pPr>
+        <w:rPr>
+          <w:lang w:val="es-US"/>
+        </w:rPr>
+      </w:pPr>
+      <w:r>
+        <w:rPr>
+          <w:lang w:val="es-US"/>
+        </w:rPr>
+        <w:t>-Carga de foto en citas, como adicional a la historia.</w:t>
+      </w:r>
+    </w:p>
+    <w:p>
+      <w:pPr>
+        <w:rPr>
+          <w:lang w:val="es-US"/>
+        </w:rPr>
+      </w:pPr>
+      <w:r>
+        <w:rPr>
+          <w:lang w:val="es-US"/>
+        </w:rPr>
+        <w:t xml:space="preserve">-Mejorar el tema </w:t>
+      </w:r>
+      <w:proofErr w:type="spellStart"/>
+      <w:r>
+        <w:rPr>
+          <w:lang w:val="es-US"/>
+        </w:rPr>
+        <w:t>responsive</w:t>
+      </w:r>
+      <w:proofErr w:type="spellEnd"/>
+      <w:r>
+        <w:rPr>
+          <w:lang w:val="es-US"/>
+        </w:rPr>
+        <w:t xml:space="preserve"> para móvil.</w:t>
+      </w:r>
+    </w:p>
+    <w:p>
+      <w:pPr>
+        <w:rPr>
+          <w:u w:val="single"/>
+          <w:lang w:val="es-US"/>
+        </w:rPr>
+      </w:pPr>
+      <w:r>
+        <w:rPr>
+          <w:lang w:val="es-US"/>
+        </w:rPr>
+        <w:t>-</w:t>
+      </w:r>
+      <w:r>
+        <w:rPr>
+          <w:lang w:val="es-US"/>
+        </w:rPr>
+        <w:t xml:space="preserve">Agregar en citas campo Historia </w:t>
+      </w:r>
+      <w:proofErr w:type="spellStart"/>
+      <w:r>
+        <w:rPr>
+          <w:lang w:val="es-US"/>
+        </w:rPr>
+        <w:t>medica</w:t>
+      </w:r>
+      <w:proofErr w:type="spellEnd"/>
+      <w:r>
+        <w:rPr>
+          <w:lang w:val="es-US"/>
+        </w:rPr>
+        <w:t>(es la que llenara el doctor, colocar debajo de las observaciones)</w:t>
+      </w:r>
+      <w:r>
+        <w:rPr>
+          <w:lang w:val="es-US"/>
+        </w:rPr>
+        <w:t>.</w:t>
+      </w:r>
+    </w:p>
+    <w:p>
+      <w:pPr>
+        <w:rPr>
+          <w:lang w:val="es-US"/>
+        </w:rPr>
+      </w:pPr>
+      <w:r>
+        <w:rPr>
+          <w:lang w:val="es-US"/>
+        </w:rPr>
+        <w:t>-</w:t>
+      </w:r>
+      <w:r>
+        <w:rPr>
+          <w:lang w:val="es-US"/>
+        </w:rPr>
+        <w:t xml:space="preserve">Agregar campo de paciente de lugar de nacimiento, texto </w:t>
+      </w:r>
+      <w:proofErr w:type="gramStart"/>
+      <w:r>
+        <w:rPr>
+          <w:lang w:val="es-US"/>
+        </w:rPr>
+        <w:t>abierto .</w:t>
+      </w:r>
+      <w:proofErr w:type="gramEnd"/>
+      <w:r>
+        <w:rPr>
+          <w:lang w:val="es-US"/>
+        </w:rPr>
+        <w:t xml:space="preserve"> </w:t>
+      </w:r>
+    </w:p>
+    <w:p>
+      <w:pPr>
+        <w:rPr>
+          <w:lang w:val="es-US"/>
+        </w:rPr>
+      </w:pPr>
+      <w:r>
+        <w:rPr>
+          <w:lang w:val="es-US"/>
+        </w:rPr>
+        <w:t>-Agre</w:t>
+      </w:r>
+      <w:r>
+        <w:rPr>
+          <w:lang w:val="es-US"/>
+        </w:rPr>
+        <w:t xml:space="preserve">gar campo de </w:t>
+      </w:r>
+      <w:proofErr w:type="gramStart"/>
+      <w:r>
+        <w:rPr>
+          <w:lang w:val="es-US"/>
+        </w:rPr>
+        <w:t>acudiente ,</w:t>
+      </w:r>
+      <w:proofErr w:type="gramEnd"/>
+      <w:r>
+        <w:rPr>
+          <w:lang w:val="es-US"/>
+        </w:rPr>
+        <w:t xml:space="preserve"> teléfono de acudiente y teléfono dos para paciente</w:t>
+      </w:r>
+      <w:r>
+        <w:rPr>
+          <w:lang w:val="es-US"/>
+        </w:rPr>
+        <w:t>.</w:t>
+      </w:r>
+    </w:p>
+    <w:p>
+      <w:pPr>
+        <w:rPr>
+          <w:lang w:val="es-US"/>
+        </w:rPr>
+      </w:pPr>
+      <w:r>
+        <w:rPr>
+          <w:lang w:val="es-US"/>
+        </w:rPr>
+        <w:t>-</w:t>
+      </w:r>
+      <w:r>
+        <w:rPr>
+          <w:highlight w:val="yellow"/>
+          <w:lang w:val="es-US"/>
+        </w:rPr>
+        <w:t xml:space="preserve">Mejorar listado pacientes por lentitud de </w:t>
+      </w:r>
+      <w:proofErr w:type="spellStart"/>
+      <w:r>
+        <w:rPr>
+          <w:highlight w:val="yellow"/>
+          <w:lang w:val="es-US"/>
+        </w:rPr>
+        <w:t>renderizacion</w:t>
       </w:r>
       <w:proofErr w:type="spellEnd"/>
       <w:r>

</xml_diff>